<commit_message>
Update and report and code
</commit_message>
<xml_diff>
--- a/LinkTracker_report.docx
+++ b/LinkTracker_report.docx
@@ -5,7 +5,10 @@
     <w:sdt>
       <w:sdtPr>
         <w:rPr>
+          <w:rFonts w:eastAsiaTheme="minorHAnsi" w:cs="Vrinda"/>
           <w:sz w:val="2"/>
+          <w:szCs w:val="28"/>
+          <w:lang w:bidi="bn-BD"/>
         </w:rPr>
         <w:id w:val="1679614450"/>
         <w:docPartObj>
@@ -15,12 +18,9 @@
       </w:sdtPr>
       <w:sdtEndPr>
         <w:rPr>
-          <w:rFonts w:eastAsiaTheme="minorHAnsi" w:cs="Vrinda"/>
           <w:b/>
           <w:bCs/>
           <w:sz w:val="22"/>
-          <w:szCs w:val="28"/>
-          <w:lang w:bidi="bn-BD"/>
         </w:rPr>
       </w:sdtEndPr>
       <w:sdtContent>
@@ -156,6 +156,7 @@
                                     <w:dataBinding w:prefixMappings="xmlns:ns0='http://purl.org/dc/elements/1.1/' xmlns:ns1='http://schemas.openxmlformats.org/package/2006/metadata/core-properties' " w:xpath="/ns1:coreProperties[1]/ns0:subject[1]" w:storeItemID="{6C3C8BC8-F283-45AE-878A-BAB7291924A1}"/>
                                     <w:text/>
                                   </w:sdtPr>
+                                  <w:sdtEndPr/>
                                   <w:sdtContent>
                                     <w:r>
                                       <w:rPr>
@@ -909,6 +910,7 @@
                                     <w:dataBinding w:prefixMappings="xmlns:ns0='http://schemas.openxmlformats.org/officeDocument/2006/extended-properties' " w:xpath="/ns0:Properties[1]/ns0:Company[1]" w:storeItemID="{6668398D-A668-4E3E-A5EB-62B293D839F1}"/>
                                     <w:text/>
                                   </w:sdtPr>
+                                  <w:sdtEndPr/>
                                   <w:sdtContent>
                                     <w:r>
                                       <w:rPr>
@@ -953,6 +955,7 @@
                                   <w:dataBinding w:prefixMappings="xmlns:ns0='http://purl.org/dc/elements/1.1/' xmlns:ns1='http://schemas.openxmlformats.org/package/2006/metadata/core-properties' " w:xpath="/ns1:coreProperties[1]/ns1:category[1]" w:storeItemID="{6C3C8BC8-F283-45AE-878A-BAB7291924A1}"/>
                                   <w:text/>
                                 </w:sdtPr>
+                                <w:sdtEndPr/>
                                 <w:sdtContent>
                                   <w:p>
                                     <w:pPr>
@@ -1749,8 +1752,6 @@
       <w:r>
         <w:t xml:space="preserve"> there are also many directory </w:t>
       </w:r>
-      <w:bookmarkStart w:id="0" w:name="_GoBack"/>
-      <w:bookmarkEnd w:id="0"/>
       <w:r>
         <w:t>websites</w:t>
       </w:r>
@@ -1973,10 +1974,7 @@
       </w:r>
       <w:proofErr w:type="spellEnd"/>
       <w:r>
-        <w:t xml:space="preserve"> don’t work properly. And Last part of my task is integrated with LinkedIn search option and it will be processed automatically, but unfortunately LinkedIn don’t provide free API for all the users. They provide that the paid account holders and have some rules and regulation</w:t>
-      </w:r>
-      <w:r>
-        <w:t>.</w:t>
+        <w:t xml:space="preserve"> don’t work properly. And Last part of my task is integrated with LinkedIn search option and it will be processed automatically, but unfortunately LinkedIn don’t provide free API for all the users. They provide that the paid account holders and have some rules and regulation.</w:t>
       </w:r>
     </w:p>
     <w:p>
@@ -2091,6 +2089,2524 @@
           <w:t>https://www.geeksforgeeks.org/google-search-works/</w:t>
         </w:r>
       </w:hyperlink>
+    </w:p>
+    <w:p>
+      <w:pPr>
+        <w:spacing w:line="240" w:lineRule="exact"/>
+        <w:jc w:val="both"/>
+      </w:pPr>
+    </w:p>
+    <w:p>
+      <w:pPr>
+        <w:spacing w:line="240" w:lineRule="exact"/>
+        <w:jc w:val="both"/>
+      </w:pPr>
+    </w:p>
+    <w:p>
+      <w:pPr>
+        <w:spacing w:line="240" w:lineRule="exact"/>
+        <w:jc w:val="both"/>
+      </w:pPr>
+    </w:p>
+    <w:p>
+      <w:pPr>
+        <w:spacing w:line="240" w:lineRule="exact"/>
+        <w:jc w:val="both"/>
+      </w:pPr>
+    </w:p>
+    <w:p>
+      <w:pPr>
+        <w:spacing w:line="240" w:lineRule="exact"/>
+        <w:jc w:val="both"/>
+      </w:pPr>
+    </w:p>
+    <w:p>
+      <w:pPr>
+        <w:spacing w:line="240" w:lineRule="exact"/>
+        <w:jc w:val="both"/>
+      </w:pPr>
+    </w:p>
+    <w:p>
+      <w:pPr>
+        <w:spacing w:line="240" w:lineRule="exact"/>
+        <w:jc w:val="both"/>
+      </w:pPr>
+    </w:p>
+    <w:p>
+      <w:pPr>
+        <w:spacing w:line="240" w:lineRule="exact"/>
+        <w:jc w:val="both"/>
+      </w:pPr>
+    </w:p>
+    <w:p>
+      <w:pPr>
+        <w:spacing w:line="240" w:lineRule="exact"/>
+        <w:jc w:val="both"/>
+      </w:pPr>
+    </w:p>
+    <w:p>
+      <w:pPr>
+        <w:spacing w:line="240" w:lineRule="exact"/>
+        <w:jc w:val="both"/>
+      </w:pPr>
+    </w:p>
+    <w:p>
+      <w:pPr>
+        <w:spacing w:line="240" w:lineRule="exact"/>
+        <w:jc w:val="both"/>
+      </w:pPr>
+    </w:p>
+    <w:p>
+      <w:pPr>
+        <w:spacing w:line="240" w:lineRule="exact"/>
+        <w:jc w:val="both"/>
+      </w:pPr>
+    </w:p>
+    <w:p>
+      <w:pPr>
+        <w:spacing w:line="240" w:lineRule="exact"/>
+        <w:jc w:val="both"/>
+      </w:pPr>
+    </w:p>
+    <w:p>
+      <w:pPr>
+        <w:spacing w:line="240" w:lineRule="exact"/>
+        <w:jc w:val="both"/>
+      </w:pPr>
+    </w:p>
+    <w:p>
+      <w:pPr>
+        <w:spacing w:line="240" w:lineRule="exact"/>
+        <w:jc w:val="both"/>
+      </w:pPr>
+    </w:p>
+    <w:p>
+      <w:pPr>
+        <w:spacing w:line="240" w:lineRule="exact"/>
+        <w:jc w:val="both"/>
+      </w:pPr>
+    </w:p>
+    <w:p>
+      <w:pPr>
+        <w:spacing w:line="240" w:lineRule="exact"/>
+        <w:jc w:val="both"/>
+      </w:pPr>
+    </w:p>
+    <w:p>
+      <w:pPr>
+        <w:spacing w:line="240" w:lineRule="exact"/>
+        <w:jc w:val="both"/>
+      </w:pPr>
+    </w:p>
+    <w:p>
+      <w:pPr>
+        <w:spacing w:line="240" w:lineRule="exact"/>
+        <w:jc w:val="both"/>
+      </w:pPr>
+    </w:p>
+    <w:p>
+      <w:pPr>
+        <w:spacing w:line="240" w:lineRule="exact"/>
+        <w:jc w:val="both"/>
+      </w:pPr>
+    </w:p>
+    <w:p>
+      <w:pPr>
+        <w:spacing w:line="240" w:lineRule="exact"/>
+        <w:jc w:val="both"/>
+      </w:pPr>
+    </w:p>
+    <w:p>
+      <w:pPr>
+        <w:spacing w:line="240" w:lineRule="exact"/>
+        <w:jc w:val="both"/>
+      </w:pPr>
+    </w:p>
+    <w:p>
+      <w:pPr>
+        <w:spacing w:line="240" w:lineRule="exact"/>
+        <w:jc w:val="both"/>
+      </w:pPr>
+    </w:p>
+    <w:p>
+      <w:pPr>
+        <w:spacing w:line="240" w:lineRule="exact"/>
+        <w:jc w:val="both"/>
+      </w:pPr>
+    </w:p>
+    <w:p>
+      <w:pPr>
+        <w:spacing w:line="240" w:lineRule="exact"/>
+        <w:jc w:val="both"/>
+      </w:pPr>
+    </w:p>
+    <w:p>
+      <w:pPr>
+        <w:spacing w:line="240" w:lineRule="exact"/>
+        <w:jc w:val="both"/>
+      </w:pPr>
+    </w:p>
+    <w:p>
+      <w:pPr>
+        <w:spacing w:line="240" w:lineRule="exact"/>
+        <w:jc w:val="both"/>
+        <w:rPr>
+          <w:b/>
+          <w:bCs/>
+          <w:sz w:val="26"/>
+          <w:szCs w:val="32"/>
+        </w:rPr>
+      </w:pPr>
+      <w:r>
+        <w:rPr>
+          <w:b/>
+          <w:bCs/>
+          <w:sz w:val="26"/>
+          <w:szCs w:val="32"/>
+        </w:rPr>
+        <w:lastRenderedPageBreak/>
+        <w:t>Code:</w:t>
+      </w:r>
+    </w:p>
+    <w:p>
+      <w:pPr>
+        <w:spacing w:line="240" w:lineRule="exact"/>
+        <w:jc w:val="both"/>
+        <w:rPr>
+          <w:b/>
+          <w:bCs/>
+          <w:sz w:val="26"/>
+          <w:szCs w:val="32"/>
+        </w:rPr>
+      </w:pPr>
+      <w:proofErr w:type="spellStart"/>
+      <w:r>
+        <w:rPr>
+          <w:b/>
+          <w:bCs/>
+          <w:sz w:val="26"/>
+          <w:szCs w:val="32"/>
+        </w:rPr>
+        <w:t>NamefromWeb</w:t>
+      </w:r>
+      <w:proofErr w:type="spellEnd"/>
+      <w:r>
+        <w:rPr>
+          <w:b/>
+          <w:bCs/>
+          <w:sz w:val="26"/>
+          <w:szCs w:val="32"/>
+        </w:rPr>
+        <w:t xml:space="preserve"> .java</w:t>
+      </w:r>
+      <w:bookmarkStart w:id="0" w:name="_GoBack"/>
+      <w:bookmarkEnd w:id="0"/>
+      <w:r>
+        <w:rPr>
+          <w:b/>
+          <w:bCs/>
+          <w:sz w:val="26"/>
+          <w:szCs w:val="32"/>
+        </w:rPr>
+        <w:t>–</w:t>
+      </w:r>
+    </w:p>
+    <w:p>
+      <w:pPr>
+        <w:spacing w:line="240" w:lineRule="exact"/>
+        <w:jc w:val="both"/>
+        <w:rPr>
+          <w:sz w:val="26"/>
+          <w:szCs w:val="32"/>
+        </w:rPr>
+      </w:pPr>
+      <w:r>
+        <w:rPr>
+          <w:sz w:val="26"/>
+          <w:szCs w:val="32"/>
+        </w:rPr>
+        <w:t xml:space="preserve">package </w:t>
+      </w:r>
+      <w:proofErr w:type="spellStart"/>
+      <w:r>
+        <w:rPr>
+          <w:sz w:val="26"/>
+          <w:szCs w:val="32"/>
+        </w:rPr>
+        <w:t>linktracker</w:t>
+      </w:r>
+      <w:proofErr w:type="spellEnd"/>
+      <w:r>
+        <w:rPr>
+          <w:sz w:val="26"/>
+          <w:szCs w:val="32"/>
+        </w:rPr>
+        <w:t>;</w:t>
+      </w:r>
+    </w:p>
+    <w:p>
+      <w:pPr>
+        <w:spacing w:line="240" w:lineRule="exact"/>
+        <w:jc w:val="both"/>
+        <w:rPr>
+          <w:sz w:val="26"/>
+          <w:szCs w:val="32"/>
+        </w:rPr>
+      </w:pPr>
+    </w:p>
+    <w:p>
+      <w:pPr>
+        <w:spacing w:line="240" w:lineRule="exact"/>
+        <w:jc w:val="both"/>
+        <w:rPr>
+          <w:sz w:val="26"/>
+          <w:szCs w:val="32"/>
+        </w:rPr>
+      </w:pPr>
+      <w:r>
+        <w:rPr>
+          <w:sz w:val="26"/>
+          <w:szCs w:val="32"/>
+        </w:rPr>
+        <w:t xml:space="preserve">import </w:t>
+      </w:r>
+      <w:proofErr w:type="spellStart"/>
+      <w:proofErr w:type="gramStart"/>
+      <w:r>
+        <w:rPr>
+          <w:sz w:val="26"/>
+          <w:szCs w:val="32"/>
+        </w:rPr>
+        <w:t>org.jsoup</w:t>
+      </w:r>
+      <w:proofErr w:type="gramEnd"/>
+      <w:r>
+        <w:rPr>
+          <w:sz w:val="26"/>
+          <w:szCs w:val="32"/>
+        </w:rPr>
+        <w:t>.Jsoup</w:t>
+      </w:r>
+      <w:proofErr w:type="spellEnd"/>
+      <w:r>
+        <w:rPr>
+          <w:sz w:val="26"/>
+          <w:szCs w:val="32"/>
+        </w:rPr>
+        <w:t>;</w:t>
+      </w:r>
+    </w:p>
+    <w:p>
+      <w:pPr>
+        <w:spacing w:line="240" w:lineRule="exact"/>
+        <w:jc w:val="both"/>
+        <w:rPr>
+          <w:sz w:val="26"/>
+          <w:szCs w:val="32"/>
+        </w:rPr>
+      </w:pPr>
+      <w:r>
+        <w:rPr>
+          <w:sz w:val="26"/>
+          <w:szCs w:val="32"/>
+        </w:rPr>
+        <w:t xml:space="preserve">import </w:t>
+      </w:r>
+      <w:proofErr w:type="spellStart"/>
+      <w:proofErr w:type="gramStart"/>
+      <w:r>
+        <w:rPr>
+          <w:sz w:val="26"/>
+          <w:szCs w:val="32"/>
+        </w:rPr>
+        <w:t>org.jsoup</w:t>
+      </w:r>
+      <w:proofErr w:type="gramEnd"/>
+      <w:r>
+        <w:rPr>
+          <w:sz w:val="26"/>
+          <w:szCs w:val="32"/>
+        </w:rPr>
+        <w:t>.nodes.Document</w:t>
+      </w:r>
+      <w:proofErr w:type="spellEnd"/>
+      <w:r>
+        <w:rPr>
+          <w:sz w:val="26"/>
+          <w:szCs w:val="32"/>
+        </w:rPr>
+        <w:t>;</w:t>
+      </w:r>
+    </w:p>
+    <w:p>
+      <w:pPr>
+        <w:spacing w:line="240" w:lineRule="exact"/>
+        <w:jc w:val="both"/>
+        <w:rPr>
+          <w:sz w:val="26"/>
+          <w:szCs w:val="32"/>
+        </w:rPr>
+      </w:pPr>
+      <w:r>
+        <w:rPr>
+          <w:sz w:val="26"/>
+          <w:szCs w:val="32"/>
+        </w:rPr>
+        <w:t xml:space="preserve">import </w:t>
+      </w:r>
+      <w:proofErr w:type="spellStart"/>
+      <w:proofErr w:type="gramStart"/>
+      <w:r>
+        <w:rPr>
+          <w:sz w:val="26"/>
+          <w:szCs w:val="32"/>
+        </w:rPr>
+        <w:t>org.jsoup</w:t>
+      </w:r>
+      <w:proofErr w:type="gramEnd"/>
+      <w:r>
+        <w:rPr>
+          <w:sz w:val="26"/>
+          <w:szCs w:val="32"/>
+        </w:rPr>
+        <w:t>.nodes.Element</w:t>
+      </w:r>
+      <w:proofErr w:type="spellEnd"/>
+      <w:r>
+        <w:rPr>
+          <w:sz w:val="26"/>
+          <w:szCs w:val="32"/>
+        </w:rPr>
+        <w:t>;</w:t>
+      </w:r>
+    </w:p>
+    <w:p>
+      <w:pPr>
+        <w:spacing w:line="240" w:lineRule="exact"/>
+        <w:jc w:val="both"/>
+        <w:rPr>
+          <w:sz w:val="26"/>
+          <w:szCs w:val="32"/>
+        </w:rPr>
+      </w:pPr>
+      <w:r>
+        <w:rPr>
+          <w:sz w:val="26"/>
+          <w:szCs w:val="32"/>
+        </w:rPr>
+        <w:t xml:space="preserve">import </w:t>
+      </w:r>
+      <w:proofErr w:type="spellStart"/>
+      <w:proofErr w:type="gramStart"/>
+      <w:r>
+        <w:rPr>
+          <w:sz w:val="26"/>
+          <w:szCs w:val="32"/>
+        </w:rPr>
+        <w:t>org.jsoup</w:t>
+      </w:r>
+      <w:proofErr w:type="gramEnd"/>
+      <w:r>
+        <w:rPr>
+          <w:sz w:val="26"/>
+          <w:szCs w:val="32"/>
+        </w:rPr>
+        <w:t>.select.Elements</w:t>
+      </w:r>
+      <w:proofErr w:type="spellEnd"/>
+      <w:r>
+        <w:rPr>
+          <w:sz w:val="26"/>
+          <w:szCs w:val="32"/>
+        </w:rPr>
+        <w:t>;</w:t>
+      </w:r>
+    </w:p>
+    <w:p>
+      <w:pPr>
+        <w:spacing w:line="240" w:lineRule="exact"/>
+        <w:jc w:val="both"/>
+        <w:rPr>
+          <w:sz w:val="26"/>
+          <w:szCs w:val="32"/>
+        </w:rPr>
+      </w:pPr>
+    </w:p>
+    <w:p>
+      <w:pPr>
+        <w:spacing w:line="240" w:lineRule="exact"/>
+        <w:jc w:val="both"/>
+        <w:rPr>
+          <w:sz w:val="26"/>
+          <w:szCs w:val="32"/>
+        </w:rPr>
+      </w:pPr>
+      <w:r>
+        <w:rPr>
+          <w:sz w:val="26"/>
+          <w:szCs w:val="32"/>
+        </w:rPr>
+        <w:t>//Read Name from web source.....................</w:t>
+      </w:r>
+    </w:p>
+    <w:p>
+      <w:pPr>
+        <w:spacing w:line="240" w:lineRule="exact"/>
+        <w:jc w:val="both"/>
+        <w:rPr>
+          <w:sz w:val="26"/>
+          <w:szCs w:val="32"/>
+        </w:rPr>
+      </w:pPr>
+      <w:r>
+        <w:rPr>
+          <w:sz w:val="26"/>
+          <w:szCs w:val="32"/>
+        </w:rPr>
+        <w:t xml:space="preserve">public class </w:t>
+      </w:r>
+      <w:proofErr w:type="spellStart"/>
+      <w:r>
+        <w:rPr>
+          <w:sz w:val="26"/>
+          <w:szCs w:val="32"/>
+        </w:rPr>
+        <w:t>NamefromWeb</w:t>
+      </w:r>
+      <w:proofErr w:type="spellEnd"/>
+      <w:r>
+        <w:rPr>
+          <w:sz w:val="26"/>
+          <w:szCs w:val="32"/>
+        </w:rPr>
+        <w:t xml:space="preserve"> {</w:t>
+      </w:r>
+    </w:p>
+    <w:p>
+      <w:pPr>
+        <w:spacing w:line="240" w:lineRule="exact"/>
+        <w:jc w:val="both"/>
+        <w:rPr>
+          <w:sz w:val="26"/>
+          <w:szCs w:val="32"/>
+        </w:rPr>
+      </w:pPr>
+    </w:p>
+    <w:p>
+      <w:pPr>
+        <w:spacing w:line="240" w:lineRule="exact"/>
+        <w:jc w:val="both"/>
+        <w:rPr>
+          <w:sz w:val="26"/>
+          <w:szCs w:val="32"/>
+        </w:rPr>
+      </w:pPr>
+      <w:r>
+        <w:rPr>
+          <w:sz w:val="26"/>
+          <w:szCs w:val="32"/>
+        </w:rPr>
+        <w:t xml:space="preserve">    public static void main(</w:t>
+      </w:r>
+      <w:proofErr w:type="gramStart"/>
+      <w:r>
+        <w:rPr>
+          <w:sz w:val="26"/>
+          <w:szCs w:val="32"/>
+        </w:rPr>
+        <w:t>String[</w:t>
+      </w:r>
+      <w:proofErr w:type="gramEnd"/>
+      <w:r>
+        <w:rPr>
+          <w:sz w:val="26"/>
+          <w:szCs w:val="32"/>
+        </w:rPr>
+        <w:t xml:space="preserve">] </w:t>
+      </w:r>
+      <w:proofErr w:type="spellStart"/>
+      <w:r>
+        <w:rPr>
+          <w:sz w:val="26"/>
+          <w:szCs w:val="32"/>
+        </w:rPr>
+        <w:t>args</w:t>
+      </w:r>
+      <w:proofErr w:type="spellEnd"/>
+      <w:r>
+        <w:rPr>
+          <w:sz w:val="26"/>
+          <w:szCs w:val="32"/>
+        </w:rPr>
+        <w:t>) throws Exception {</w:t>
+      </w:r>
+    </w:p>
+    <w:p>
+      <w:pPr>
+        <w:spacing w:line="240" w:lineRule="exact"/>
+        <w:jc w:val="both"/>
+        <w:rPr>
+          <w:sz w:val="26"/>
+          <w:szCs w:val="32"/>
+        </w:rPr>
+      </w:pPr>
+      <w:r>
+        <w:rPr>
+          <w:sz w:val="26"/>
+          <w:szCs w:val="32"/>
+        </w:rPr>
+        <w:t xml:space="preserve">        try {</w:t>
+      </w:r>
+    </w:p>
+    <w:p>
+      <w:pPr>
+        <w:spacing w:line="240" w:lineRule="exact"/>
+        <w:jc w:val="both"/>
+        <w:rPr>
+          <w:sz w:val="26"/>
+          <w:szCs w:val="32"/>
+        </w:rPr>
+      </w:pPr>
+      <w:r>
+        <w:rPr>
+          <w:sz w:val="26"/>
+          <w:szCs w:val="32"/>
+        </w:rPr>
+        <w:t xml:space="preserve">            // Connection with the browser...</w:t>
+      </w:r>
+    </w:p>
+    <w:p>
+      <w:pPr>
+        <w:spacing w:line="240" w:lineRule="exact"/>
+        <w:jc w:val="both"/>
+        <w:rPr>
+          <w:sz w:val="26"/>
+          <w:szCs w:val="32"/>
+        </w:rPr>
+      </w:pPr>
+      <w:r>
+        <w:rPr>
+          <w:sz w:val="26"/>
+          <w:szCs w:val="32"/>
+        </w:rPr>
+        <w:t xml:space="preserve">            Document doc = Jsoup.connect("</w:t>
+      </w:r>
+      <w:proofErr w:type="gramStart"/>
+      <w:r>
+        <w:rPr>
+          <w:sz w:val="26"/>
+          <w:szCs w:val="32"/>
+        </w:rPr>
+        <w:t>https://www.goodfirms.co/directory/country/top-software-development-companies/us").get(</w:t>
+      </w:r>
+      <w:proofErr w:type="gramEnd"/>
+      <w:r>
+        <w:rPr>
+          <w:sz w:val="26"/>
+          <w:szCs w:val="32"/>
+        </w:rPr>
+        <w:t>);</w:t>
+      </w:r>
+    </w:p>
+    <w:p>
+      <w:pPr>
+        <w:spacing w:line="240" w:lineRule="exact"/>
+        <w:jc w:val="both"/>
+        <w:rPr>
+          <w:sz w:val="26"/>
+          <w:szCs w:val="32"/>
+        </w:rPr>
+      </w:pPr>
+      <w:r>
+        <w:rPr>
+          <w:sz w:val="26"/>
+          <w:szCs w:val="32"/>
+        </w:rPr>
+        <w:t xml:space="preserve">            Elements </w:t>
+      </w:r>
+      <w:proofErr w:type="spellStart"/>
+      <w:r>
+        <w:rPr>
+          <w:sz w:val="26"/>
+          <w:szCs w:val="32"/>
+        </w:rPr>
+        <w:t>tmp</w:t>
+      </w:r>
+      <w:proofErr w:type="spellEnd"/>
+      <w:r>
+        <w:rPr>
+          <w:sz w:val="26"/>
+          <w:szCs w:val="32"/>
+        </w:rPr>
+        <w:t xml:space="preserve"> = </w:t>
+      </w:r>
+      <w:proofErr w:type="spellStart"/>
+      <w:proofErr w:type="gramStart"/>
+      <w:r>
+        <w:rPr>
+          <w:sz w:val="26"/>
+          <w:szCs w:val="32"/>
+        </w:rPr>
+        <w:t>doc.select</w:t>
+      </w:r>
+      <w:proofErr w:type="spellEnd"/>
+      <w:proofErr w:type="gramEnd"/>
+      <w:r>
+        <w:rPr>
+          <w:sz w:val="26"/>
+          <w:szCs w:val="32"/>
+        </w:rPr>
+        <w:t xml:space="preserve">("div.col-md-12 padding30 </w:t>
+      </w:r>
+      <w:proofErr w:type="spellStart"/>
+      <w:r>
+        <w:rPr>
+          <w:sz w:val="26"/>
+          <w:szCs w:val="32"/>
+        </w:rPr>
+        <w:t>csmallimage</w:t>
+      </w:r>
+      <w:proofErr w:type="spellEnd"/>
+      <w:r>
+        <w:rPr>
+          <w:sz w:val="26"/>
+          <w:szCs w:val="32"/>
+        </w:rPr>
+        <w:t xml:space="preserve"> overflow");</w:t>
+      </w:r>
+    </w:p>
+    <w:p>
+      <w:pPr>
+        <w:spacing w:line="240" w:lineRule="exact"/>
+        <w:jc w:val="both"/>
+        <w:rPr>
+          <w:sz w:val="26"/>
+          <w:szCs w:val="32"/>
+        </w:rPr>
+      </w:pPr>
+      <w:r>
+        <w:rPr>
+          <w:sz w:val="26"/>
+          <w:szCs w:val="32"/>
+        </w:rPr>
+        <w:t xml:space="preserve">            </w:t>
+      </w:r>
+      <w:proofErr w:type="spellStart"/>
+      <w:r>
+        <w:rPr>
+          <w:sz w:val="26"/>
+          <w:szCs w:val="32"/>
+        </w:rPr>
+        <w:t>int</w:t>
+      </w:r>
+      <w:proofErr w:type="spellEnd"/>
+      <w:r>
+        <w:rPr>
+          <w:sz w:val="26"/>
+          <w:szCs w:val="32"/>
+        </w:rPr>
+        <w:t xml:space="preserve"> </w:t>
+      </w:r>
+      <w:proofErr w:type="spellStart"/>
+      <w:r>
+        <w:rPr>
+          <w:sz w:val="26"/>
+          <w:szCs w:val="32"/>
+        </w:rPr>
+        <w:t>i</w:t>
+      </w:r>
+      <w:proofErr w:type="spellEnd"/>
+      <w:r>
+        <w:rPr>
+          <w:sz w:val="26"/>
+          <w:szCs w:val="32"/>
+        </w:rPr>
+        <w:t xml:space="preserve"> = 0;</w:t>
+      </w:r>
+    </w:p>
+    <w:p>
+      <w:pPr>
+        <w:spacing w:line="240" w:lineRule="exact"/>
+        <w:jc w:val="both"/>
+        <w:rPr>
+          <w:sz w:val="26"/>
+          <w:szCs w:val="32"/>
+        </w:rPr>
+      </w:pPr>
+      <w:r>
+        <w:rPr>
+          <w:sz w:val="26"/>
+          <w:szCs w:val="32"/>
+        </w:rPr>
+        <w:t xml:space="preserve">            // For class type div col-md-12 padding30 </w:t>
+      </w:r>
+      <w:proofErr w:type="spellStart"/>
+      <w:r>
+        <w:rPr>
+          <w:sz w:val="26"/>
+          <w:szCs w:val="32"/>
+        </w:rPr>
+        <w:t>csmallimage</w:t>
+      </w:r>
+      <w:proofErr w:type="spellEnd"/>
+      <w:r>
+        <w:rPr>
+          <w:sz w:val="26"/>
+          <w:szCs w:val="32"/>
+        </w:rPr>
+        <w:t xml:space="preserve"> overflow</w:t>
+      </w:r>
+    </w:p>
+    <w:p>
+      <w:pPr>
+        <w:spacing w:line="240" w:lineRule="exact"/>
+        <w:jc w:val="both"/>
+        <w:rPr>
+          <w:sz w:val="26"/>
+          <w:szCs w:val="32"/>
+        </w:rPr>
+      </w:pPr>
+      <w:r>
+        <w:rPr>
+          <w:sz w:val="26"/>
+          <w:szCs w:val="32"/>
+        </w:rPr>
+        <w:t xml:space="preserve">            for (Element </w:t>
+      </w:r>
+      <w:proofErr w:type="spellStart"/>
+      <w:proofErr w:type="gramStart"/>
+      <w:r>
+        <w:rPr>
+          <w:sz w:val="26"/>
+          <w:szCs w:val="32"/>
+        </w:rPr>
+        <w:t>companylist</w:t>
+      </w:r>
+      <w:proofErr w:type="spellEnd"/>
+      <w:r>
+        <w:rPr>
+          <w:sz w:val="26"/>
+          <w:szCs w:val="32"/>
+        </w:rPr>
+        <w:t xml:space="preserve"> :</w:t>
+      </w:r>
+      <w:proofErr w:type="gramEnd"/>
+      <w:r>
+        <w:rPr>
+          <w:sz w:val="26"/>
+          <w:szCs w:val="32"/>
+        </w:rPr>
+        <w:t xml:space="preserve"> </w:t>
+      </w:r>
+      <w:proofErr w:type="spellStart"/>
+      <w:r>
+        <w:rPr>
+          <w:sz w:val="26"/>
+          <w:szCs w:val="32"/>
+        </w:rPr>
+        <w:t>tmp</w:t>
+      </w:r>
+      <w:proofErr w:type="spellEnd"/>
+      <w:r>
+        <w:rPr>
+          <w:sz w:val="26"/>
+          <w:szCs w:val="32"/>
+        </w:rPr>
+        <w:t>) {</w:t>
+      </w:r>
+    </w:p>
+    <w:p>
+      <w:pPr>
+        <w:spacing w:line="240" w:lineRule="exact"/>
+        <w:jc w:val="both"/>
+        <w:rPr>
+          <w:sz w:val="26"/>
+          <w:szCs w:val="32"/>
+        </w:rPr>
+      </w:pPr>
+      <w:r>
+        <w:rPr>
+          <w:sz w:val="26"/>
+          <w:szCs w:val="32"/>
+        </w:rPr>
+        <w:t xml:space="preserve">                </w:t>
+      </w:r>
+      <w:proofErr w:type="spellStart"/>
+      <w:r>
+        <w:rPr>
+          <w:sz w:val="26"/>
+          <w:szCs w:val="32"/>
+        </w:rPr>
+        <w:t>i</w:t>
+      </w:r>
+      <w:proofErr w:type="spellEnd"/>
+      <w:r>
+        <w:rPr>
+          <w:sz w:val="26"/>
+          <w:szCs w:val="32"/>
+        </w:rPr>
+        <w:t>++;</w:t>
+      </w:r>
+    </w:p>
+    <w:p>
+      <w:pPr>
+        <w:spacing w:line="240" w:lineRule="exact"/>
+        <w:jc w:val="both"/>
+        <w:rPr>
+          <w:sz w:val="26"/>
+          <w:szCs w:val="32"/>
+        </w:rPr>
+      </w:pPr>
+      <w:r>
+        <w:rPr>
+          <w:sz w:val="26"/>
+          <w:szCs w:val="32"/>
+        </w:rPr>
+        <w:t xml:space="preserve">                </w:t>
+      </w:r>
+      <w:proofErr w:type="spellStart"/>
+      <w:r>
+        <w:rPr>
+          <w:sz w:val="26"/>
+          <w:szCs w:val="32"/>
+        </w:rPr>
+        <w:t>System.err.println</w:t>
+      </w:r>
+      <w:proofErr w:type="spellEnd"/>
+      <w:r>
+        <w:rPr>
+          <w:sz w:val="26"/>
+          <w:szCs w:val="32"/>
+        </w:rPr>
+        <w:t>(</w:t>
+      </w:r>
+      <w:proofErr w:type="spellStart"/>
+      <w:r>
+        <w:rPr>
+          <w:sz w:val="26"/>
+          <w:szCs w:val="32"/>
+        </w:rPr>
+        <w:t>i</w:t>
+      </w:r>
+      <w:proofErr w:type="spellEnd"/>
+      <w:r>
+        <w:rPr>
+          <w:sz w:val="26"/>
+          <w:szCs w:val="32"/>
+        </w:rPr>
+        <w:t xml:space="preserve"> + " " + </w:t>
+      </w:r>
+      <w:proofErr w:type="spellStart"/>
+      <w:proofErr w:type="gramStart"/>
+      <w:r>
+        <w:rPr>
+          <w:sz w:val="26"/>
+          <w:szCs w:val="32"/>
+        </w:rPr>
+        <w:t>companylist.getElementsByTag</w:t>
+      </w:r>
+      <w:proofErr w:type="spellEnd"/>
+      <w:proofErr w:type="gramEnd"/>
+      <w:r>
+        <w:rPr>
+          <w:sz w:val="26"/>
+          <w:szCs w:val="32"/>
+        </w:rPr>
+        <w:t>("</w:t>
+      </w:r>
+      <w:proofErr w:type="spellStart"/>
+      <w:r>
+        <w:rPr>
+          <w:sz w:val="26"/>
+          <w:szCs w:val="32"/>
+        </w:rPr>
+        <w:t>a.title</w:t>
+      </w:r>
+      <w:proofErr w:type="spellEnd"/>
+      <w:r>
+        <w:rPr>
+          <w:sz w:val="26"/>
+          <w:szCs w:val="32"/>
+        </w:rPr>
+        <w:t>").first().text());</w:t>
+      </w:r>
+    </w:p>
+    <w:p>
+      <w:pPr>
+        <w:spacing w:line="240" w:lineRule="exact"/>
+        <w:jc w:val="both"/>
+        <w:rPr>
+          <w:sz w:val="26"/>
+          <w:szCs w:val="32"/>
+        </w:rPr>
+      </w:pPr>
+      <w:r>
+        <w:rPr>
+          <w:sz w:val="26"/>
+          <w:szCs w:val="32"/>
+        </w:rPr>
+        <w:t xml:space="preserve">            }</w:t>
+      </w:r>
+    </w:p>
+    <w:p>
+      <w:pPr>
+        <w:spacing w:line="240" w:lineRule="exact"/>
+        <w:jc w:val="both"/>
+        <w:rPr>
+          <w:sz w:val="26"/>
+          <w:szCs w:val="32"/>
+        </w:rPr>
+      </w:pPr>
+      <w:r>
+        <w:rPr>
+          <w:sz w:val="26"/>
+          <w:szCs w:val="32"/>
+        </w:rPr>
+        <w:t xml:space="preserve">        } catch (Exception e) {</w:t>
+      </w:r>
+    </w:p>
+    <w:p>
+      <w:pPr>
+        <w:spacing w:line="240" w:lineRule="exact"/>
+        <w:jc w:val="both"/>
+        <w:rPr>
+          <w:sz w:val="26"/>
+          <w:szCs w:val="32"/>
+        </w:rPr>
+      </w:pPr>
+      <w:r>
+        <w:rPr>
+          <w:sz w:val="26"/>
+          <w:szCs w:val="32"/>
+        </w:rPr>
+        <w:t xml:space="preserve">        }</w:t>
+      </w:r>
+    </w:p>
+    <w:p>
+      <w:pPr>
+        <w:spacing w:line="240" w:lineRule="exact"/>
+        <w:jc w:val="both"/>
+        <w:rPr>
+          <w:sz w:val="26"/>
+          <w:szCs w:val="32"/>
+        </w:rPr>
+      </w:pPr>
+      <w:r>
+        <w:rPr>
+          <w:sz w:val="26"/>
+          <w:szCs w:val="32"/>
+        </w:rPr>
+        <w:t xml:space="preserve">    }</w:t>
+      </w:r>
+    </w:p>
+    <w:p>
+      <w:pPr>
+        <w:spacing w:line="240" w:lineRule="exact"/>
+        <w:jc w:val="both"/>
+        <w:rPr>
+          <w:sz w:val="26"/>
+          <w:szCs w:val="32"/>
+        </w:rPr>
+      </w:pPr>
+      <w:r>
+        <w:rPr>
+          <w:sz w:val="26"/>
+          <w:szCs w:val="32"/>
+        </w:rPr>
+        <w:t>}</w:t>
+      </w:r>
+    </w:p>
+    <w:p>
+      <w:pPr>
+        <w:spacing w:line="240" w:lineRule="exact"/>
+        <w:jc w:val="both"/>
+        <w:rPr>
+          <w:sz w:val="26"/>
+          <w:szCs w:val="32"/>
+        </w:rPr>
+      </w:pPr>
+    </w:p>
+    <w:p>
+      <w:pPr>
+        <w:spacing w:line="240" w:lineRule="exact"/>
+        <w:jc w:val="both"/>
+        <w:rPr>
+          <w:sz w:val="26"/>
+          <w:szCs w:val="32"/>
+        </w:rPr>
+      </w:pPr>
+    </w:p>
+    <w:p>
+      <w:pPr>
+        <w:spacing w:line="240" w:lineRule="exact"/>
+        <w:jc w:val="both"/>
+        <w:rPr>
+          <w:sz w:val="26"/>
+          <w:szCs w:val="32"/>
+        </w:rPr>
+      </w:pPr>
+    </w:p>
+    <w:p>
+      <w:pPr>
+        <w:spacing w:line="240" w:lineRule="exact"/>
+        <w:jc w:val="both"/>
+        <w:rPr>
+          <w:sz w:val="26"/>
+          <w:szCs w:val="32"/>
+        </w:rPr>
+      </w:pPr>
+    </w:p>
+    <w:p>
+      <w:pPr>
+        <w:spacing w:line="240" w:lineRule="exact"/>
+        <w:jc w:val="both"/>
+        <w:rPr>
+          <w:b/>
+          <w:bCs/>
+          <w:sz w:val="26"/>
+          <w:szCs w:val="32"/>
+        </w:rPr>
+      </w:pPr>
+      <w:r>
+        <w:rPr>
+          <w:b/>
+          <w:bCs/>
+          <w:sz w:val="26"/>
+          <w:szCs w:val="32"/>
+        </w:rPr>
+        <w:lastRenderedPageBreak/>
+        <w:t>LinkTracker</w:t>
+      </w:r>
+      <w:r>
+        <w:rPr>
+          <w:b/>
+          <w:bCs/>
+          <w:sz w:val="26"/>
+          <w:szCs w:val="32"/>
+        </w:rPr>
+        <w:t>.java</w:t>
+      </w:r>
+      <w:r>
+        <w:rPr>
+          <w:b/>
+          <w:bCs/>
+          <w:sz w:val="26"/>
+          <w:szCs w:val="32"/>
+        </w:rPr>
+        <w:t xml:space="preserve"> -</w:t>
+      </w:r>
+    </w:p>
+    <w:p>
+      <w:pPr>
+        <w:spacing w:line="240" w:lineRule="exact"/>
+        <w:jc w:val="both"/>
+      </w:pPr>
+      <w:r>
+        <w:t xml:space="preserve">package </w:t>
+      </w:r>
+      <w:proofErr w:type="spellStart"/>
+      <w:r>
+        <w:t>linktracker</w:t>
+      </w:r>
+      <w:proofErr w:type="spellEnd"/>
+      <w:r>
+        <w:t>;</w:t>
+      </w:r>
+    </w:p>
+    <w:p>
+      <w:pPr>
+        <w:spacing w:line="240" w:lineRule="exact"/>
+        <w:jc w:val="both"/>
+      </w:pPr>
+    </w:p>
+    <w:p>
+      <w:pPr>
+        <w:spacing w:line="240" w:lineRule="exact"/>
+        <w:jc w:val="both"/>
+      </w:pPr>
+    </w:p>
+    <w:p>
+      <w:pPr>
+        <w:spacing w:line="240" w:lineRule="exact"/>
+        <w:jc w:val="both"/>
+      </w:pPr>
+      <w:r>
+        <w:t xml:space="preserve">import </w:t>
+      </w:r>
+      <w:proofErr w:type="spellStart"/>
+      <w:proofErr w:type="gramStart"/>
+      <w:r>
+        <w:t>java.io.FileOutputStream</w:t>
+      </w:r>
+      <w:proofErr w:type="spellEnd"/>
+      <w:proofErr w:type="gramEnd"/>
+      <w:r>
+        <w:t>;</w:t>
+      </w:r>
+    </w:p>
+    <w:p>
+      <w:pPr>
+        <w:spacing w:line="240" w:lineRule="exact"/>
+        <w:jc w:val="both"/>
+      </w:pPr>
+      <w:r>
+        <w:t xml:space="preserve">import </w:t>
+      </w:r>
+      <w:proofErr w:type="spellStart"/>
+      <w:proofErr w:type="gramStart"/>
+      <w:r>
+        <w:t>java.io.IOException</w:t>
+      </w:r>
+      <w:proofErr w:type="spellEnd"/>
+      <w:proofErr w:type="gramEnd"/>
+      <w:r>
+        <w:t>;</w:t>
+      </w:r>
+    </w:p>
+    <w:p>
+      <w:pPr>
+        <w:spacing w:line="240" w:lineRule="exact"/>
+        <w:jc w:val="both"/>
+      </w:pPr>
+      <w:r>
+        <w:t xml:space="preserve">import </w:t>
+      </w:r>
+      <w:proofErr w:type="spellStart"/>
+      <w:proofErr w:type="gramStart"/>
+      <w:r>
+        <w:t>java.io.InputStreamReader</w:t>
+      </w:r>
+      <w:proofErr w:type="spellEnd"/>
+      <w:proofErr w:type="gramEnd"/>
+      <w:r>
+        <w:t>;</w:t>
+      </w:r>
+    </w:p>
+    <w:p>
+      <w:pPr>
+        <w:spacing w:line="240" w:lineRule="exact"/>
+        <w:jc w:val="both"/>
+      </w:pPr>
+      <w:r>
+        <w:t xml:space="preserve">import </w:t>
+      </w:r>
+      <w:proofErr w:type="spellStart"/>
+      <w:proofErr w:type="gramStart"/>
+      <w:r>
+        <w:t>java.io.OutputStreamWriter</w:t>
+      </w:r>
+      <w:proofErr w:type="spellEnd"/>
+      <w:proofErr w:type="gramEnd"/>
+      <w:r>
+        <w:t>;</w:t>
+      </w:r>
+    </w:p>
+    <w:p>
+      <w:pPr>
+        <w:spacing w:line="240" w:lineRule="exact"/>
+        <w:jc w:val="both"/>
+      </w:pPr>
+      <w:r>
+        <w:t xml:space="preserve">import </w:t>
+      </w:r>
+      <w:proofErr w:type="spellStart"/>
+      <w:proofErr w:type="gramStart"/>
+      <w:r>
+        <w:t>java.io.Reader</w:t>
+      </w:r>
+      <w:proofErr w:type="spellEnd"/>
+      <w:proofErr w:type="gramEnd"/>
+      <w:r>
+        <w:t>;</w:t>
+      </w:r>
+    </w:p>
+    <w:p>
+      <w:pPr>
+        <w:spacing w:line="240" w:lineRule="exact"/>
+        <w:jc w:val="both"/>
+      </w:pPr>
+      <w:r>
+        <w:t xml:space="preserve">import </w:t>
+      </w:r>
+      <w:proofErr w:type="spellStart"/>
+      <w:r>
+        <w:t>java.net.URI</w:t>
+      </w:r>
+      <w:proofErr w:type="spellEnd"/>
+      <w:r>
+        <w:t>;</w:t>
+      </w:r>
+    </w:p>
+    <w:p>
+      <w:pPr>
+        <w:spacing w:line="240" w:lineRule="exact"/>
+        <w:jc w:val="both"/>
+      </w:pPr>
+      <w:r>
+        <w:t xml:space="preserve">import </w:t>
+      </w:r>
+      <w:proofErr w:type="spellStart"/>
+      <w:proofErr w:type="gramStart"/>
+      <w:r>
+        <w:t>java.net.URISyntaxException</w:t>
+      </w:r>
+      <w:proofErr w:type="spellEnd"/>
+      <w:proofErr w:type="gramEnd"/>
+      <w:r>
+        <w:t>;</w:t>
+      </w:r>
+    </w:p>
+    <w:p>
+      <w:pPr>
+        <w:spacing w:line="240" w:lineRule="exact"/>
+        <w:jc w:val="both"/>
+      </w:pPr>
+      <w:r>
+        <w:t>import java.net.URL;</w:t>
+      </w:r>
+    </w:p>
+    <w:p>
+      <w:pPr>
+        <w:spacing w:line="240" w:lineRule="exact"/>
+        <w:jc w:val="both"/>
+      </w:pPr>
+      <w:r>
+        <w:t xml:space="preserve">import </w:t>
+      </w:r>
+      <w:proofErr w:type="spellStart"/>
+      <w:proofErr w:type="gramStart"/>
+      <w:r>
+        <w:t>java.net.URLConnection</w:t>
+      </w:r>
+      <w:proofErr w:type="spellEnd"/>
+      <w:proofErr w:type="gramEnd"/>
+      <w:r>
+        <w:t>;</w:t>
+      </w:r>
+    </w:p>
+    <w:p>
+      <w:pPr>
+        <w:spacing w:line="240" w:lineRule="exact"/>
+        <w:jc w:val="both"/>
+      </w:pPr>
+      <w:r>
+        <w:t xml:space="preserve">import </w:t>
+      </w:r>
+      <w:proofErr w:type="spellStart"/>
+      <w:proofErr w:type="gramStart"/>
+      <w:r>
+        <w:t>java.util</w:t>
+      </w:r>
+      <w:proofErr w:type="gramEnd"/>
+      <w:r>
+        <w:t>.Scanner</w:t>
+      </w:r>
+      <w:proofErr w:type="spellEnd"/>
+      <w:r>
+        <w:t>;</w:t>
+      </w:r>
+    </w:p>
+    <w:p>
+      <w:pPr>
+        <w:spacing w:line="240" w:lineRule="exact"/>
+        <w:jc w:val="both"/>
+      </w:pPr>
+    </w:p>
+    <w:p>
+      <w:pPr>
+        <w:spacing w:line="240" w:lineRule="exact"/>
+        <w:jc w:val="both"/>
+      </w:pPr>
+      <w:r>
+        <w:t xml:space="preserve">import </w:t>
+      </w:r>
+      <w:proofErr w:type="spellStart"/>
+      <w:proofErr w:type="gramStart"/>
+      <w:r>
+        <w:t>javax.swing</w:t>
+      </w:r>
+      <w:proofErr w:type="gramEnd"/>
+      <w:r>
+        <w:t>.text.BadLocationException</w:t>
+      </w:r>
+      <w:proofErr w:type="spellEnd"/>
+      <w:r>
+        <w:t>;</w:t>
+      </w:r>
+    </w:p>
+    <w:p>
+      <w:pPr>
+        <w:spacing w:line="240" w:lineRule="exact"/>
+        <w:jc w:val="both"/>
+      </w:pPr>
+      <w:r>
+        <w:t xml:space="preserve">import </w:t>
+      </w:r>
+      <w:proofErr w:type="spellStart"/>
+      <w:proofErr w:type="gramStart"/>
+      <w:r>
+        <w:t>javax.swing</w:t>
+      </w:r>
+      <w:proofErr w:type="gramEnd"/>
+      <w:r>
+        <w:t>.text.EditorKit</w:t>
+      </w:r>
+      <w:proofErr w:type="spellEnd"/>
+      <w:r>
+        <w:t>;</w:t>
+      </w:r>
+    </w:p>
+    <w:p>
+      <w:pPr>
+        <w:spacing w:line="240" w:lineRule="exact"/>
+        <w:jc w:val="both"/>
+      </w:pPr>
+      <w:r>
+        <w:t xml:space="preserve">import </w:t>
+      </w:r>
+      <w:proofErr w:type="spellStart"/>
+      <w:proofErr w:type="gramStart"/>
+      <w:r>
+        <w:t>javax.swing.text.html.HTMLDocument</w:t>
+      </w:r>
+      <w:proofErr w:type="spellEnd"/>
+      <w:proofErr w:type="gramEnd"/>
+      <w:r>
+        <w:t>;</w:t>
+      </w:r>
+    </w:p>
+    <w:p>
+      <w:pPr>
+        <w:spacing w:line="240" w:lineRule="exact"/>
+        <w:jc w:val="both"/>
+      </w:pPr>
+      <w:r>
+        <w:t xml:space="preserve">import </w:t>
+      </w:r>
+      <w:proofErr w:type="spellStart"/>
+      <w:proofErr w:type="gramStart"/>
+      <w:r>
+        <w:t>javax.swing.text.html.HTMLEditorKit</w:t>
+      </w:r>
+      <w:proofErr w:type="spellEnd"/>
+      <w:proofErr w:type="gramEnd"/>
+      <w:r>
+        <w:t>;</w:t>
+      </w:r>
+    </w:p>
+    <w:p>
+      <w:pPr>
+        <w:spacing w:line="240" w:lineRule="exact"/>
+        <w:jc w:val="both"/>
+      </w:pPr>
+    </w:p>
+    <w:p>
+      <w:pPr>
+        <w:spacing w:line="240" w:lineRule="exact"/>
+        <w:jc w:val="both"/>
+      </w:pPr>
+      <w:r>
+        <w:t xml:space="preserve">import </w:t>
+      </w:r>
+      <w:proofErr w:type="spellStart"/>
+      <w:proofErr w:type="gramStart"/>
+      <w:r>
+        <w:t>org.jsoup</w:t>
+      </w:r>
+      <w:proofErr w:type="gramEnd"/>
+      <w:r>
+        <w:t>.Jsoup</w:t>
+      </w:r>
+      <w:proofErr w:type="spellEnd"/>
+      <w:r>
+        <w:t>;</w:t>
+      </w:r>
+    </w:p>
+    <w:p>
+      <w:pPr>
+        <w:spacing w:line="240" w:lineRule="exact"/>
+        <w:jc w:val="both"/>
+      </w:pPr>
+      <w:r>
+        <w:t xml:space="preserve">import </w:t>
+      </w:r>
+      <w:proofErr w:type="spellStart"/>
+      <w:proofErr w:type="gramStart"/>
+      <w:r>
+        <w:t>org.jsoup</w:t>
+      </w:r>
+      <w:proofErr w:type="gramEnd"/>
+      <w:r>
+        <w:t>.nodes.Document</w:t>
+      </w:r>
+      <w:proofErr w:type="spellEnd"/>
+      <w:r>
+        <w:t>;</w:t>
+      </w:r>
+    </w:p>
+    <w:p>
+      <w:pPr>
+        <w:spacing w:line="240" w:lineRule="exact"/>
+        <w:jc w:val="both"/>
+      </w:pPr>
+      <w:r>
+        <w:t xml:space="preserve">import </w:t>
+      </w:r>
+      <w:proofErr w:type="spellStart"/>
+      <w:proofErr w:type="gramStart"/>
+      <w:r>
+        <w:t>org.jsoup</w:t>
+      </w:r>
+      <w:proofErr w:type="gramEnd"/>
+      <w:r>
+        <w:t>.nodes.Element</w:t>
+      </w:r>
+      <w:proofErr w:type="spellEnd"/>
+      <w:r>
+        <w:t>;</w:t>
+      </w:r>
+    </w:p>
+    <w:p>
+      <w:pPr>
+        <w:spacing w:line="240" w:lineRule="exact"/>
+        <w:jc w:val="both"/>
+      </w:pPr>
+      <w:r>
+        <w:t xml:space="preserve">import </w:t>
+      </w:r>
+      <w:proofErr w:type="spellStart"/>
+      <w:proofErr w:type="gramStart"/>
+      <w:r>
+        <w:t>org.jsoup</w:t>
+      </w:r>
+      <w:proofErr w:type="gramEnd"/>
+      <w:r>
+        <w:t>.select.Elements</w:t>
+      </w:r>
+      <w:proofErr w:type="spellEnd"/>
+      <w:r>
+        <w:t>;</w:t>
+      </w:r>
+    </w:p>
+    <w:p>
+      <w:pPr>
+        <w:spacing w:line="240" w:lineRule="exact"/>
+        <w:jc w:val="both"/>
+      </w:pPr>
+    </w:p>
+    <w:p>
+      <w:pPr>
+        <w:spacing w:line="240" w:lineRule="exact"/>
+        <w:jc w:val="both"/>
+      </w:pPr>
+    </w:p>
+    <w:p>
+      <w:pPr>
+        <w:spacing w:line="240" w:lineRule="exact"/>
+        <w:jc w:val="both"/>
+      </w:pPr>
+      <w:r>
+        <w:t xml:space="preserve">public class </w:t>
+      </w:r>
+      <w:proofErr w:type="spellStart"/>
+      <w:r>
+        <w:t>LinkTracker</w:t>
+      </w:r>
+      <w:proofErr w:type="spellEnd"/>
+      <w:r>
+        <w:t xml:space="preserve"> {</w:t>
+      </w:r>
+    </w:p>
+    <w:p>
+      <w:pPr>
+        <w:spacing w:line="240" w:lineRule="exact"/>
+        <w:jc w:val="both"/>
+      </w:pPr>
+      <w:r>
+        <w:t xml:space="preserve">    public static void main(</w:t>
+      </w:r>
+      <w:proofErr w:type="gramStart"/>
+      <w:r>
+        <w:t>String[</w:t>
+      </w:r>
+      <w:proofErr w:type="gramEnd"/>
+      <w:r>
+        <w:t xml:space="preserve">] </w:t>
+      </w:r>
+      <w:proofErr w:type="spellStart"/>
+      <w:r>
+        <w:t>args</w:t>
+      </w:r>
+      <w:proofErr w:type="spellEnd"/>
+      <w:r>
+        <w:t xml:space="preserve">) throws </w:t>
+      </w:r>
+      <w:proofErr w:type="spellStart"/>
+      <w:r>
+        <w:t>URISyntaxException,IOException</w:t>
+      </w:r>
+      <w:proofErr w:type="spellEnd"/>
+      <w:r>
+        <w:t xml:space="preserve">, </w:t>
+      </w:r>
+      <w:proofErr w:type="spellStart"/>
+      <w:r>
+        <w:t>BadLocationException</w:t>
+      </w:r>
+      <w:proofErr w:type="spellEnd"/>
+      <w:r>
+        <w:t xml:space="preserve"> </w:t>
+      </w:r>
+    </w:p>
+    <w:p>
+      <w:pPr>
+        <w:spacing w:line="240" w:lineRule="exact"/>
+        <w:jc w:val="both"/>
+      </w:pPr>
+      <w:r>
+        <w:t xml:space="preserve">    {</w:t>
+      </w:r>
+    </w:p>
+    <w:p>
+      <w:pPr>
+        <w:spacing w:line="240" w:lineRule="exact"/>
+        <w:jc w:val="both"/>
+      </w:pPr>
+      <w:r>
+        <w:t xml:space="preserve">        </w:t>
+      </w:r>
+    </w:p>
+    <w:p>
+      <w:pPr>
+        <w:spacing w:line="240" w:lineRule="exact"/>
+        <w:jc w:val="both"/>
+      </w:pPr>
+      <w:r>
+        <w:t xml:space="preserve">        Scanner scan = new Scanner(System.in);</w:t>
+      </w:r>
+    </w:p>
+    <w:p>
+      <w:pPr>
+        <w:spacing w:line="240" w:lineRule="exact"/>
+        <w:jc w:val="both"/>
+      </w:pPr>
+      <w:r>
+        <w:t xml:space="preserve">        </w:t>
+      </w:r>
+      <w:proofErr w:type="spellStart"/>
+      <w:r>
+        <w:t>System.err.println</w:t>
+      </w:r>
+      <w:proofErr w:type="spellEnd"/>
+      <w:r>
+        <w:t>("</w:t>
+      </w:r>
+      <w:proofErr w:type="spellStart"/>
+      <w:r>
+        <w:t>Ente</w:t>
+      </w:r>
+      <w:proofErr w:type="spellEnd"/>
+      <w:r>
+        <w:t xml:space="preserve"> the </w:t>
+      </w:r>
+      <w:proofErr w:type="spellStart"/>
+      <w:r>
+        <w:t>Urk</w:t>
+      </w:r>
+      <w:proofErr w:type="spellEnd"/>
+      <w:r>
+        <w:t xml:space="preserve"> link below...");</w:t>
+      </w:r>
+    </w:p>
+    <w:p>
+      <w:pPr>
+        <w:spacing w:line="240" w:lineRule="exact"/>
+        <w:jc w:val="both"/>
+      </w:pPr>
+      <w:r>
+        <w:lastRenderedPageBreak/>
+        <w:t xml:space="preserve">        String s = </w:t>
+      </w:r>
+      <w:proofErr w:type="spellStart"/>
+      <w:proofErr w:type="gramStart"/>
+      <w:r>
+        <w:t>scan.nextLine</w:t>
+      </w:r>
+      <w:proofErr w:type="spellEnd"/>
+      <w:proofErr w:type="gramEnd"/>
+      <w:r>
+        <w:t>();</w:t>
+      </w:r>
+    </w:p>
+    <w:p>
+      <w:pPr>
+        <w:spacing w:line="240" w:lineRule="exact"/>
+        <w:jc w:val="both"/>
+      </w:pPr>
+      <w:r>
+        <w:t xml:space="preserve">        </w:t>
+      </w:r>
+      <w:proofErr w:type="spellStart"/>
+      <w:r>
+        <w:t>HTMLDocument</w:t>
+      </w:r>
+      <w:proofErr w:type="spellEnd"/>
+      <w:r>
+        <w:t xml:space="preserve"> doc = new </w:t>
+      </w:r>
+      <w:proofErr w:type="spellStart"/>
+      <w:proofErr w:type="gramStart"/>
+      <w:r>
+        <w:t>HTMLDocument</w:t>
+      </w:r>
+      <w:proofErr w:type="spellEnd"/>
+      <w:r>
+        <w:t>(</w:t>
+      </w:r>
+      <w:proofErr w:type="gramEnd"/>
+      <w:r>
+        <w:t>) {</w:t>
+      </w:r>
+    </w:p>
+    <w:p>
+      <w:pPr>
+        <w:spacing w:line="240" w:lineRule="exact"/>
+        <w:jc w:val="both"/>
+      </w:pPr>
+      <w:r>
+        <w:t xml:space="preserve">            public </w:t>
+      </w:r>
+      <w:proofErr w:type="spellStart"/>
+      <w:r>
+        <w:t>HTMLEditorKit.ParserCallback</w:t>
+      </w:r>
+      <w:proofErr w:type="spellEnd"/>
+      <w:r>
+        <w:t xml:space="preserve"> </w:t>
+      </w:r>
+      <w:proofErr w:type="spellStart"/>
+      <w:proofErr w:type="gramStart"/>
+      <w:r>
+        <w:t>getReader</w:t>
+      </w:r>
+      <w:proofErr w:type="spellEnd"/>
+      <w:r>
+        <w:t>(</w:t>
+      </w:r>
+      <w:proofErr w:type="spellStart"/>
+      <w:proofErr w:type="gramEnd"/>
+      <w:r>
+        <w:t>int</w:t>
+      </w:r>
+      <w:proofErr w:type="spellEnd"/>
+      <w:r>
+        <w:t xml:space="preserve"> </w:t>
+      </w:r>
+      <w:proofErr w:type="spellStart"/>
+      <w:r>
+        <w:t>pos</w:t>
+      </w:r>
+      <w:proofErr w:type="spellEnd"/>
+      <w:r>
+        <w:t>) {</w:t>
+      </w:r>
+    </w:p>
+    <w:p>
+      <w:pPr>
+        <w:spacing w:line="240" w:lineRule="exact"/>
+        <w:jc w:val="both"/>
+      </w:pPr>
+      <w:r>
+        <w:t xml:space="preserve">                return new </w:t>
+      </w:r>
+      <w:proofErr w:type="spellStart"/>
+      <w:r>
+        <w:t>HTMLEditorKit.ParserCallback</w:t>
+      </w:r>
+      <w:proofErr w:type="spellEnd"/>
+      <w:r>
+        <w:t>() {</w:t>
+      </w:r>
+    </w:p>
+    <w:p>
+      <w:pPr>
+        <w:spacing w:line="240" w:lineRule="exact"/>
+        <w:jc w:val="both"/>
+      </w:pPr>
+      <w:r>
+        <w:t xml:space="preserve">                    public void </w:t>
+      </w:r>
+      <w:proofErr w:type="spellStart"/>
+      <w:r>
+        <w:t>handleText</w:t>
+      </w:r>
+      <w:proofErr w:type="spellEnd"/>
+      <w:r>
+        <w:t>(</w:t>
+      </w:r>
+      <w:proofErr w:type="gramStart"/>
+      <w:r>
+        <w:t>char[</w:t>
+      </w:r>
+      <w:proofErr w:type="gramEnd"/>
+      <w:r>
+        <w:t xml:space="preserve">] data, </w:t>
+      </w:r>
+      <w:proofErr w:type="spellStart"/>
+      <w:r>
+        <w:t>int</w:t>
+      </w:r>
+      <w:proofErr w:type="spellEnd"/>
+      <w:r>
+        <w:t xml:space="preserve"> </w:t>
+      </w:r>
+      <w:proofErr w:type="spellStart"/>
+      <w:r>
+        <w:t>pos</w:t>
+      </w:r>
+      <w:proofErr w:type="spellEnd"/>
+      <w:r>
+        <w:t>) {</w:t>
+      </w:r>
+    </w:p>
+    <w:p>
+      <w:pPr>
+        <w:spacing w:line="240" w:lineRule="exact"/>
+        <w:jc w:val="both"/>
+      </w:pPr>
+      <w:r>
+        <w:t xml:space="preserve">                        </w:t>
+      </w:r>
+      <w:proofErr w:type="spellStart"/>
+      <w:r>
+        <w:t>System.out.println</w:t>
+      </w:r>
+      <w:proofErr w:type="spellEnd"/>
+      <w:r>
+        <w:t>(data);</w:t>
+      </w:r>
+    </w:p>
+    <w:p>
+      <w:pPr>
+        <w:spacing w:line="240" w:lineRule="exact"/>
+        <w:jc w:val="both"/>
+      </w:pPr>
+      <w:r>
+        <w:t xml:space="preserve">                    }</w:t>
+      </w:r>
+    </w:p>
+    <w:p>
+      <w:pPr>
+        <w:spacing w:line="240" w:lineRule="exact"/>
+        <w:jc w:val="both"/>
+      </w:pPr>
+      <w:r>
+        <w:t xml:space="preserve">                };</w:t>
+      </w:r>
+    </w:p>
+    <w:p>
+      <w:pPr>
+        <w:spacing w:line="240" w:lineRule="exact"/>
+        <w:jc w:val="both"/>
+      </w:pPr>
+      <w:r>
+        <w:t xml:space="preserve">            }</w:t>
+      </w:r>
+    </w:p>
+    <w:p>
+      <w:pPr>
+        <w:spacing w:line="240" w:lineRule="exact"/>
+        <w:jc w:val="both"/>
+      </w:pPr>
+      <w:r>
+        <w:t xml:space="preserve">        };</w:t>
+      </w:r>
+    </w:p>
+    <w:p>
+      <w:pPr>
+        <w:spacing w:line="240" w:lineRule="exact"/>
+        <w:jc w:val="both"/>
+      </w:pPr>
+      <w:r>
+        <w:t xml:space="preserve">        // Define the </w:t>
+      </w:r>
+      <w:proofErr w:type="spellStart"/>
+      <w:r>
+        <w:t>url</w:t>
+      </w:r>
+      <w:proofErr w:type="spellEnd"/>
+      <w:r>
+        <w:t xml:space="preserve"> link for crawling website</w:t>
+      </w:r>
+      <w:proofErr w:type="gramStart"/>
+      <w:r>
+        <w:t>.....</w:t>
+      </w:r>
+      <w:proofErr w:type="gramEnd"/>
+    </w:p>
+    <w:p>
+      <w:pPr>
+        <w:spacing w:line="240" w:lineRule="exact"/>
+        <w:jc w:val="both"/>
+      </w:pPr>
+      <w:r>
+        <w:t xml:space="preserve">        URL </w:t>
+      </w:r>
+      <w:proofErr w:type="spellStart"/>
+      <w:r>
+        <w:t>url</w:t>
+      </w:r>
+      <w:proofErr w:type="spellEnd"/>
+      <w:r>
+        <w:t xml:space="preserve"> = new URI(s</w:t>
+      </w:r>
+      <w:proofErr w:type="gramStart"/>
+      <w:r>
+        <w:t>).</w:t>
+      </w:r>
+      <w:proofErr w:type="spellStart"/>
+      <w:r>
+        <w:t>toURL</w:t>
+      </w:r>
+      <w:proofErr w:type="spellEnd"/>
+      <w:proofErr w:type="gramEnd"/>
+      <w:r>
+        <w:t>();</w:t>
+      </w:r>
+    </w:p>
+    <w:p>
+      <w:pPr>
+        <w:spacing w:line="240" w:lineRule="exact"/>
+        <w:jc w:val="both"/>
+      </w:pPr>
+      <w:r>
+        <w:t xml:space="preserve">        </w:t>
+      </w:r>
+      <w:proofErr w:type="spellStart"/>
+      <w:r>
+        <w:t>URLConnection</w:t>
+      </w:r>
+      <w:proofErr w:type="spellEnd"/>
+      <w:r>
+        <w:t xml:space="preserve"> conn = </w:t>
+      </w:r>
+      <w:proofErr w:type="spellStart"/>
+      <w:proofErr w:type="gramStart"/>
+      <w:r>
+        <w:t>url.openConnection</w:t>
+      </w:r>
+      <w:proofErr w:type="spellEnd"/>
+      <w:proofErr w:type="gramEnd"/>
+      <w:r>
+        <w:t>();</w:t>
+      </w:r>
+    </w:p>
+    <w:p>
+      <w:pPr>
+        <w:spacing w:line="240" w:lineRule="exact"/>
+        <w:jc w:val="both"/>
+      </w:pPr>
+      <w:r>
+        <w:t xml:space="preserve">        Reader </w:t>
+      </w:r>
+      <w:proofErr w:type="spellStart"/>
+      <w:r>
+        <w:t>rd</w:t>
+      </w:r>
+      <w:proofErr w:type="spellEnd"/>
+      <w:r>
+        <w:t xml:space="preserve"> = new </w:t>
+      </w:r>
+      <w:proofErr w:type="spellStart"/>
+      <w:r>
+        <w:t>InputStreamReader</w:t>
+      </w:r>
+      <w:proofErr w:type="spellEnd"/>
+      <w:r>
+        <w:t>(</w:t>
+      </w:r>
+      <w:proofErr w:type="spellStart"/>
+      <w:proofErr w:type="gramStart"/>
+      <w:r>
+        <w:t>conn.getInputStream</w:t>
+      </w:r>
+      <w:proofErr w:type="spellEnd"/>
+      <w:proofErr w:type="gramEnd"/>
+      <w:r>
+        <w:t>());</w:t>
+      </w:r>
+    </w:p>
+    <w:p>
+      <w:pPr>
+        <w:spacing w:line="240" w:lineRule="exact"/>
+        <w:jc w:val="both"/>
+      </w:pPr>
+      <w:r>
+        <w:t xml:space="preserve">        //save the links in link.txt file </w:t>
+      </w:r>
+    </w:p>
+    <w:p>
+      <w:pPr>
+        <w:spacing w:line="240" w:lineRule="exact"/>
+        <w:jc w:val="both"/>
+      </w:pPr>
+      <w:r>
+        <w:t xml:space="preserve">        </w:t>
+      </w:r>
+      <w:proofErr w:type="spellStart"/>
+      <w:r>
+        <w:t>OutputStreamWriter</w:t>
+      </w:r>
+      <w:proofErr w:type="spellEnd"/>
+      <w:r>
+        <w:t xml:space="preserve"> writer = new </w:t>
+      </w:r>
+      <w:proofErr w:type="spellStart"/>
+      <w:proofErr w:type="gramStart"/>
+      <w:r>
+        <w:t>OutputStreamWriter</w:t>
+      </w:r>
+      <w:proofErr w:type="spellEnd"/>
+      <w:r>
+        <w:t>(</w:t>
+      </w:r>
+      <w:proofErr w:type="gramEnd"/>
+      <w:r>
+        <w:t xml:space="preserve">new </w:t>
+      </w:r>
+      <w:proofErr w:type="spellStart"/>
+      <w:r>
+        <w:t>FileOutputStream</w:t>
+      </w:r>
+      <w:proofErr w:type="spellEnd"/>
+      <w:r>
+        <w:t>("link.txt"), "UTF-8");</w:t>
+      </w:r>
+    </w:p>
+    <w:p>
+      <w:pPr>
+        <w:spacing w:line="240" w:lineRule="exact"/>
+        <w:jc w:val="both"/>
+      </w:pPr>
+    </w:p>
+    <w:p>
+      <w:pPr>
+        <w:spacing w:line="240" w:lineRule="exact"/>
+        <w:jc w:val="both"/>
+      </w:pPr>
+      <w:r>
+        <w:t xml:space="preserve">        </w:t>
+      </w:r>
+      <w:proofErr w:type="spellStart"/>
+      <w:r>
+        <w:t>EditorKit</w:t>
+      </w:r>
+      <w:proofErr w:type="spellEnd"/>
+      <w:r>
+        <w:t xml:space="preserve"> kit = new </w:t>
+      </w:r>
+      <w:proofErr w:type="spellStart"/>
+      <w:proofErr w:type="gramStart"/>
+      <w:r>
+        <w:t>HTMLEditorKit</w:t>
+      </w:r>
+      <w:proofErr w:type="spellEnd"/>
+      <w:r>
+        <w:t>(</w:t>
+      </w:r>
+      <w:proofErr w:type="gramEnd"/>
+      <w:r>
+        <w:t>);</w:t>
+      </w:r>
+    </w:p>
+    <w:p>
+      <w:pPr>
+        <w:spacing w:line="240" w:lineRule="exact"/>
+        <w:jc w:val="both"/>
+      </w:pPr>
+      <w:r>
+        <w:t xml:space="preserve">        </w:t>
+      </w:r>
+      <w:proofErr w:type="spellStart"/>
+      <w:proofErr w:type="gramStart"/>
+      <w:r>
+        <w:t>kit.read</w:t>
+      </w:r>
+      <w:proofErr w:type="spellEnd"/>
+      <w:proofErr w:type="gramEnd"/>
+      <w:r>
+        <w:t>(</w:t>
+      </w:r>
+      <w:proofErr w:type="spellStart"/>
+      <w:r>
+        <w:t>rd</w:t>
+      </w:r>
+      <w:proofErr w:type="spellEnd"/>
+      <w:r>
+        <w:t>, doc, 0);</w:t>
+      </w:r>
+    </w:p>
+    <w:p>
+      <w:pPr>
+        <w:spacing w:line="240" w:lineRule="exact"/>
+        <w:jc w:val="both"/>
+      </w:pPr>
+      <w:r>
+        <w:t xml:space="preserve">        try {</w:t>
+      </w:r>
+    </w:p>
+    <w:p>
+      <w:pPr>
+        <w:spacing w:line="240" w:lineRule="exact"/>
+        <w:jc w:val="both"/>
+      </w:pPr>
+      <w:r>
+        <w:t xml:space="preserve">            Document docs = </w:t>
+      </w:r>
+      <w:proofErr w:type="spellStart"/>
+      <w:r>
+        <w:t>Jsoup.connect</w:t>
+      </w:r>
+      <w:proofErr w:type="spellEnd"/>
+      <w:r>
+        <w:t>(s</w:t>
+      </w:r>
+      <w:proofErr w:type="gramStart"/>
+      <w:r>
+        <w:t>).get</w:t>
+      </w:r>
+      <w:proofErr w:type="gramEnd"/>
+      <w:r>
+        <w:t>();</w:t>
+      </w:r>
+    </w:p>
+    <w:p>
+      <w:pPr>
+        <w:spacing w:line="240" w:lineRule="exact"/>
+        <w:jc w:val="both"/>
+      </w:pPr>
+    </w:p>
+    <w:p>
+      <w:pPr>
+        <w:spacing w:line="240" w:lineRule="exact"/>
+        <w:jc w:val="both"/>
+      </w:pPr>
+      <w:r>
+        <w:t xml:space="preserve">            Elements links = </w:t>
+      </w:r>
+      <w:proofErr w:type="spellStart"/>
+      <w:proofErr w:type="gramStart"/>
+      <w:r>
+        <w:t>docs.select</w:t>
+      </w:r>
+      <w:proofErr w:type="spellEnd"/>
+      <w:proofErr w:type="gramEnd"/>
+      <w:r>
+        <w:t>("a[</w:t>
+      </w:r>
+      <w:proofErr w:type="spellStart"/>
+      <w:r>
+        <w:t>href</w:t>
+      </w:r>
+      <w:proofErr w:type="spellEnd"/>
+      <w:r>
+        <w:t>]");</w:t>
+      </w:r>
+    </w:p>
+    <w:p>
+      <w:pPr>
+        <w:spacing w:line="240" w:lineRule="exact"/>
+        <w:jc w:val="both"/>
+      </w:pPr>
+    </w:p>
+    <w:p>
+      <w:pPr>
+        <w:spacing w:line="240" w:lineRule="exact"/>
+        <w:jc w:val="both"/>
+      </w:pPr>
+      <w:r>
+        <w:t xml:space="preserve">            Elements </w:t>
+      </w:r>
+      <w:proofErr w:type="spellStart"/>
+      <w:r>
+        <w:t>elements</w:t>
+      </w:r>
+      <w:proofErr w:type="spellEnd"/>
+      <w:r>
+        <w:t xml:space="preserve"> = </w:t>
+      </w:r>
+      <w:proofErr w:type="spellStart"/>
+      <w:proofErr w:type="gramStart"/>
+      <w:r>
+        <w:t>docs.select</w:t>
+      </w:r>
+      <w:proofErr w:type="spellEnd"/>
+      <w:proofErr w:type="gramEnd"/>
+      <w:r>
+        <w:t>("*");</w:t>
+      </w:r>
+    </w:p>
+    <w:p>
+      <w:pPr>
+        <w:spacing w:line="240" w:lineRule="exact"/>
+        <w:jc w:val="both"/>
+      </w:pPr>
+      <w:r>
+        <w:t xml:space="preserve">            </w:t>
+      </w:r>
+      <w:proofErr w:type="spellStart"/>
+      <w:r>
+        <w:t>System.out.println</w:t>
+      </w:r>
+      <w:proofErr w:type="spellEnd"/>
+      <w:r>
+        <w:t xml:space="preserve">("Total </w:t>
+      </w:r>
+      <w:proofErr w:type="gramStart"/>
+      <w:r>
+        <w:t>Links :</w:t>
+      </w:r>
+      <w:proofErr w:type="gramEnd"/>
+      <w:r>
+        <w:t xml:space="preserve">" + </w:t>
+      </w:r>
+      <w:proofErr w:type="spellStart"/>
+      <w:r>
+        <w:t>links.size</w:t>
+      </w:r>
+      <w:proofErr w:type="spellEnd"/>
+      <w:r>
+        <w:t>());</w:t>
+      </w:r>
+    </w:p>
+    <w:p>
+      <w:pPr>
+        <w:spacing w:line="240" w:lineRule="exact"/>
+        <w:jc w:val="both"/>
+      </w:pPr>
+    </w:p>
+    <w:p>
+      <w:pPr>
+        <w:spacing w:line="240" w:lineRule="exact"/>
+        <w:jc w:val="both"/>
+      </w:pPr>
+      <w:r>
+        <w:t xml:space="preserve">            for (Element </w:t>
+      </w:r>
+      <w:proofErr w:type="spellStart"/>
+      <w:proofErr w:type="gramStart"/>
+      <w:r>
+        <w:t>element</w:t>
+      </w:r>
+      <w:proofErr w:type="spellEnd"/>
+      <w:r>
+        <w:t xml:space="preserve"> :</w:t>
+      </w:r>
+      <w:proofErr w:type="gramEnd"/>
+      <w:r>
+        <w:t xml:space="preserve"> elements) {</w:t>
+      </w:r>
+    </w:p>
+    <w:p>
+      <w:pPr>
+        <w:spacing w:line="240" w:lineRule="exact"/>
+        <w:jc w:val="both"/>
+      </w:pPr>
+      <w:r>
+        <w:t xml:space="preserve">                </w:t>
+      </w:r>
+      <w:proofErr w:type="spellStart"/>
+      <w:r>
+        <w:t>System.out.println</w:t>
+      </w:r>
+      <w:proofErr w:type="spellEnd"/>
+      <w:r>
+        <w:t>(</w:t>
+      </w:r>
+      <w:proofErr w:type="spellStart"/>
+      <w:proofErr w:type="gramStart"/>
+      <w:r>
+        <w:t>element.ownText</w:t>
+      </w:r>
+      <w:proofErr w:type="spellEnd"/>
+      <w:proofErr w:type="gramEnd"/>
+      <w:r>
+        <w:t>());</w:t>
+      </w:r>
+    </w:p>
+    <w:p>
+      <w:pPr>
+        <w:spacing w:line="240" w:lineRule="exact"/>
+        <w:jc w:val="both"/>
+      </w:pPr>
+      <w:r>
+        <w:t xml:space="preserve">            }</w:t>
+      </w:r>
+    </w:p>
+    <w:p>
+      <w:pPr>
+        <w:spacing w:line="240" w:lineRule="exact"/>
+        <w:jc w:val="both"/>
+      </w:pPr>
+      <w:r>
+        <w:t xml:space="preserve">            //links are </w:t>
+      </w:r>
+      <w:proofErr w:type="spellStart"/>
+      <w:r>
+        <w:t>assinged</w:t>
+      </w:r>
+      <w:proofErr w:type="spellEnd"/>
+      <w:r>
+        <w:t xml:space="preserve"> into link and check them with write line by line </w:t>
+      </w:r>
+    </w:p>
+    <w:p>
+      <w:pPr>
+        <w:spacing w:line="240" w:lineRule="exact"/>
+        <w:jc w:val="both"/>
+      </w:pPr>
+      <w:r>
+        <w:t xml:space="preserve">            for (Element </w:t>
+      </w:r>
+      <w:proofErr w:type="gramStart"/>
+      <w:r>
+        <w:t>link :</w:t>
+      </w:r>
+      <w:proofErr w:type="gramEnd"/>
+      <w:r>
+        <w:t xml:space="preserve"> links) {</w:t>
+      </w:r>
+    </w:p>
+    <w:p>
+      <w:pPr>
+        <w:spacing w:line="240" w:lineRule="exact"/>
+        <w:jc w:val="both"/>
+      </w:pPr>
+      <w:r>
+        <w:lastRenderedPageBreak/>
+        <w:t xml:space="preserve">                String </w:t>
+      </w:r>
+      <w:proofErr w:type="spellStart"/>
+      <w:r>
+        <w:t>hrefUrl</w:t>
+      </w:r>
+      <w:proofErr w:type="spellEnd"/>
+      <w:r>
+        <w:t xml:space="preserve"> = </w:t>
+      </w:r>
+      <w:proofErr w:type="spellStart"/>
+      <w:proofErr w:type="gramStart"/>
+      <w:r>
+        <w:t>link.attr</w:t>
+      </w:r>
+      <w:proofErr w:type="spellEnd"/>
+      <w:proofErr w:type="gramEnd"/>
+      <w:r>
+        <w:t>("</w:t>
+      </w:r>
+      <w:proofErr w:type="spellStart"/>
+      <w:r>
+        <w:t>href</w:t>
+      </w:r>
+      <w:proofErr w:type="spellEnd"/>
+      <w:r>
+        <w:t>");</w:t>
+      </w:r>
+    </w:p>
+    <w:p>
+      <w:pPr>
+        <w:spacing w:line="240" w:lineRule="exact"/>
+        <w:jc w:val="both"/>
+      </w:pPr>
+      <w:r>
+        <w:t xml:space="preserve">                if (!"#</w:t>
+      </w:r>
+      <w:proofErr w:type="gramStart"/>
+      <w:r>
+        <w:t>".equals</w:t>
+      </w:r>
+      <w:proofErr w:type="gramEnd"/>
+      <w:r>
+        <w:t>(</w:t>
+      </w:r>
+      <w:proofErr w:type="spellStart"/>
+      <w:r>
+        <w:t>hrefUrl</w:t>
+      </w:r>
+      <w:proofErr w:type="spellEnd"/>
+      <w:r>
+        <w:t>) &amp;&amp; !(</w:t>
+      </w:r>
+      <w:proofErr w:type="spellStart"/>
+      <w:r>
+        <w:t>hrefUrl</w:t>
+      </w:r>
+      <w:proofErr w:type="spellEnd"/>
+      <w:r>
+        <w:t>).</w:t>
+      </w:r>
+      <w:proofErr w:type="spellStart"/>
+      <w:r>
+        <w:t>isEmpty</w:t>
+      </w:r>
+      <w:proofErr w:type="spellEnd"/>
+      <w:r>
+        <w:t>()) {</w:t>
+      </w:r>
+    </w:p>
+    <w:p>
+      <w:pPr>
+        <w:spacing w:line="240" w:lineRule="exact"/>
+        <w:jc w:val="both"/>
+      </w:pPr>
+      <w:r>
+        <w:t xml:space="preserve">                    </w:t>
+      </w:r>
+      <w:proofErr w:type="spellStart"/>
+      <w:r>
+        <w:t>System.out.println</w:t>
+      </w:r>
+      <w:proofErr w:type="spellEnd"/>
+      <w:r>
+        <w:t>(</w:t>
+      </w:r>
+      <w:proofErr w:type="spellStart"/>
+      <w:r>
+        <w:t>hrefUrl</w:t>
+      </w:r>
+      <w:proofErr w:type="spellEnd"/>
+      <w:r>
+        <w:t>);</w:t>
+      </w:r>
+    </w:p>
+    <w:p>
+      <w:pPr>
+        <w:spacing w:line="240" w:lineRule="exact"/>
+        <w:jc w:val="both"/>
+      </w:pPr>
+      <w:r>
+        <w:t xml:space="preserve">                    </w:t>
+      </w:r>
+      <w:proofErr w:type="spellStart"/>
+      <w:proofErr w:type="gramStart"/>
+      <w:r>
+        <w:t>writer.write</w:t>
+      </w:r>
+      <w:proofErr w:type="spellEnd"/>
+      <w:proofErr w:type="gramEnd"/>
+      <w:r>
+        <w:t>(</w:t>
+      </w:r>
+      <w:proofErr w:type="spellStart"/>
+      <w:r>
+        <w:t>link.text</w:t>
+      </w:r>
+      <w:proofErr w:type="spellEnd"/>
+      <w:r>
+        <w:t xml:space="preserve">() + " =&gt; \n" + </w:t>
+      </w:r>
+      <w:proofErr w:type="spellStart"/>
+      <w:r>
+        <w:t>hrefUrl</w:t>
+      </w:r>
+      <w:proofErr w:type="spellEnd"/>
+      <w:r>
+        <w:t xml:space="preserve"> + "\n");</w:t>
+      </w:r>
+    </w:p>
+    <w:p>
+      <w:pPr>
+        <w:spacing w:line="240" w:lineRule="exact"/>
+        <w:jc w:val="both"/>
+      </w:pPr>
+      <w:r>
+        <w:t xml:space="preserve">                }</w:t>
+      </w:r>
+    </w:p>
+    <w:p>
+      <w:pPr>
+        <w:spacing w:line="240" w:lineRule="exact"/>
+        <w:jc w:val="both"/>
+      </w:pPr>
+      <w:r>
+        <w:t xml:space="preserve">            }</w:t>
+      </w:r>
+    </w:p>
+    <w:p>
+      <w:pPr>
+        <w:spacing w:line="240" w:lineRule="exact"/>
+        <w:jc w:val="both"/>
+      </w:pPr>
+    </w:p>
+    <w:p>
+      <w:pPr>
+        <w:spacing w:line="240" w:lineRule="exact"/>
+        <w:jc w:val="both"/>
+      </w:pPr>
+      <w:r>
+        <w:t xml:space="preserve">        } catch (Exception e) {</w:t>
+      </w:r>
+    </w:p>
+    <w:p>
+      <w:pPr>
+        <w:spacing w:line="240" w:lineRule="exact"/>
+        <w:jc w:val="both"/>
+      </w:pPr>
+      <w:r>
+        <w:t xml:space="preserve">        } finally {</w:t>
+      </w:r>
+    </w:p>
+    <w:p>
+      <w:pPr>
+        <w:spacing w:line="240" w:lineRule="exact"/>
+        <w:jc w:val="both"/>
+      </w:pPr>
+      <w:r>
+        <w:t xml:space="preserve">            </w:t>
+      </w:r>
+      <w:proofErr w:type="spellStart"/>
+      <w:proofErr w:type="gramStart"/>
+      <w:r>
+        <w:t>writer.close</w:t>
+      </w:r>
+      <w:proofErr w:type="spellEnd"/>
+      <w:proofErr w:type="gramEnd"/>
+      <w:r>
+        <w:t>();</w:t>
+      </w:r>
+    </w:p>
+    <w:p>
+      <w:pPr>
+        <w:spacing w:line="240" w:lineRule="exact"/>
+        <w:jc w:val="both"/>
+      </w:pPr>
+      <w:r>
+        <w:t xml:space="preserve">        }</w:t>
+      </w:r>
+    </w:p>
+    <w:p>
+      <w:pPr>
+        <w:spacing w:line="240" w:lineRule="exact"/>
+        <w:jc w:val="both"/>
+      </w:pPr>
+      <w:r>
+        <w:t xml:space="preserve">    }</w:t>
+      </w:r>
+    </w:p>
+    <w:p>
+      <w:pPr>
+        <w:spacing w:line="240" w:lineRule="exact"/>
+        <w:jc w:val="both"/>
+      </w:pPr>
+      <w:r>
+        <w:t>}</w:t>
+      </w:r>
+    </w:p>
+    <w:p>
+      <w:pPr>
+        <w:spacing w:line="240" w:lineRule="exact"/>
+        <w:jc w:val="both"/>
+      </w:pPr>
     </w:p>
     <w:sectPr>
       <w:pgSz w:w="12240" w:h="15840"/>

</xml_diff>